<commit_message>
a few comments from Haldre
</commit_message>
<xml_diff>
--- a/Cavazos_AnalysisOutline.docx
+++ b/Cavazos_AnalysisOutline.docx
@@ -1,6 +1,6 @@
 
 <file path=word/document.xml><?xml version="1.0" encoding="utf-8"?>
-<w:document xmlns:wpc="http://schemas.microsoft.com/office/word/2010/wordprocessingCanvas" xmlns:mc="http://schemas.openxmlformats.org/markup-compatibility/2006" xmlns:o="urn:schemas-microsoft-com:office:office" xmlns:r="http://schemas.openxmlformats.org/officeDocument/2006/relationships" xmlns:m="http://schemas.openxmlformats.org/officeDocument/2006/math" xmlns:v="urn:schemas-microsoft-com:vml" xmlns:wp14="http://schemas.microsoft.com/office/word/2010/wordprocessingDrawing" xmlns:wp="http://schemas.openxmlformats.org/drawingml/2006/wordprocessingDrawing" xmlns:w10="urn:schemas-microsoft-com:office:word" xmlns:w="http://schemas.openxmlformats.org/wordprocessingml/2006/main" xmlns:w14="http://schemas.microsoft.com/office/word/2010/wordml" xmlns:w15="http://schemas.microsoft.com/office/word/2012/wordml" xmlns:wpg="http://schemas.microsoft.com/office/word/2010/wordprocessingGroup" xmlns:wpi="http://schemas.microsoft.com/office/word/2010/wordprocessingInk" xmlns:wne="http://schemas.microsoft.com/office/word/2006/wordml" xmlns:wps="http://schemas.microsoft.com/office/word/2010/wordprocessingShape" mc:Ignorable="w14 w15 wp14">
+<w:document xmlns:wpc="http://schemas.microsoft.com/office/word/2010/wordprocessingCanvas" xmlns:mo="http://schemas.microsoft.com/office/mac/office/2008/main" xmlns:mc="http://schemas.openxmlformats.org/markup-compatibility/2006" xmlns:mv="urn:schemas-microsoft-com:mac:vml" xmlns:o="urn:schemas-microsoft-com:office:office" xmlns:r="http://schemas.openxmlformats.org/officeDocument/2006/relationships" xmlns:m="http://schemas.openxmlformats.org/officeDocument/2006/math" xmlns:v="urn:schemas-microsoft-com:vml" xmlns:wp14="http://schemas.microsoft.com/office/word/2010/wordprocessingDrawing" xmlns:wp="http://schemas.openxmlformats.org/drawingml/2006/wordprocessingDrawing" xmlns:w10="urn:schemas-microsoft-com:office:word" xmlns:w="http://schemas.openxmlformats.org/wordprocessingml/2006/main" xmlns:w14="http://schemas.microsoft.com/office/word/2010/wordml" xmlns:w15="http://schemas.microsoft.com/office/word/2012/wordml" xmlns:wpg="http://schemas.microsoft.com/office/word/2010/wordprocessingGroup" xmlns:wpi="http://schemas.microsoft.com/office/word/2010/wordprocessingInk" xmlns:wne="http://schemas.microsoft.com/office/word/2006/wordml" xmlns:wps="http://schemas.microsoft.com/office/word/2010/wordprocessingShape" mc:Ignorable="w14 w15 wp14">
   <w:body>
     <w:p>
       <w:pPr>
@@ -82,6 +82,7 @@
         </w:numPr>
         <w:ind w:left="1080"/>
       </w:pPr>
+      <w:commentRangeStart w:id="0"/>
       <w:r>
         <w:t xml:space="preserve">Proposed journal (1st choice): </w:t>
       </w:r>
@@ -104,11 +105,18 @@
         <w:t>Proposed journal (backup): Journal of the Lepidopterists’ Society</w:t>
       </w:r>
     </w:p>
+    <w:commentRangeEnd w:id="0"/>
     <w:p>
       <w:pPr>
         <w:pStyle w:val="ListParagraph"/>
         <w:ind w:left="1080"/>
       </w:pPr>
+      <w:r>
+        <w:rPr>
+          <w:rStyle w:val="CommentReference"/>
+        </w:rPr>
+        <w:commentReference w:id="0"/>
+      </w:r>
     </w:p>
     <w:p>
       <w:pPr>
@@ -172,6 +180,7 @@
         </w:numPr>
         <w:ind w:left="1080"/>
       </w:pPr>
+      <w:commentRangeStart w:id="1"/>
       <w:r>
         <w:t>Altered food web since loss of birds in Guam, but unaltered in neighboring islands</w:t>
       </w:r>
@@ -204,6 +213,7 @@
         <w:br/>
       </w:r>
     </w:p>
+    <w:commentRangeEnd w:id="1"/>
     <w:p>
       <w:pPr>
         <w:pStyle w:val="ListParagraph"/>
@@ -214,6 +224,12 @@
         <w:ind w:left="360"/>
       </w:pPr>
       <w:r>
+        <w:rPr>
+          <w:rStyle w:val="CommentReference"/>
+        </w:rPr>
+        <w:commentReference w:id="1"/>
+      </w:r>
+      <w:r>
         <w:t>To answer this question/explore this topic, I address</w:t>
       </w:r>
       <w:r>
@@ -385,6 +401,7 @@
       <w:r>
         <w:t xml:space="preserve">My response (y-axis) variable is: </w:t>
       </w:r>
+      <w:commentRangeStart w:id="2"/>
       <w:r>
         <w:t># caterpillars predated</w:t>
       </w:r>
@@ -399,6 +416,13 @@
       </w:r>
       <w:r>
         <w:br/>
+      </w:r>
+      <w:commentRangeEnd w:id="2"/>
+      <w:r>
+        <w:rPr>
+          <w:rStyle w:val="CommentReference"/>
+        </w:rPr>
+        <w:commentReference w:id="2"/>
       </w:r>
     </w:p>
     <w:p>
@@ -439,10 +463,21 @@
         <w:t>I r</w:t>
       </w:r>
       <w:r>
-        <w:t xml:space="preserve">eplicated this across multiple </w:t>
+        <w:t xml:space="preserve">eplicated this </w:t>
+      </w:r>
+      <w:commentRangeStart w:id="3"/>
+      <w:r>
+        <w:t xml:space="preserve">across multiple </w:t>
       </w:r>
       <w:r>
         <w:t>transects (disturbed/undisturbed) and Islands (w/ and w/o birds)</w:t>
+      </w:r>
+      <w:commentRangeEnd w:id="3"/>
+      <w:r>
+        <w:rPr>
+          <w:rStyle w:val="CommentReference"/>
+        </w:rPr>
+        <w:commentReference w:id="3"/>
       </w:r>
       <w:r>
         <w:br/>
@@ -466,6 +501,7 @@
       <w:r>
         <w:t xml:space="preserve"> </w:t>
       </w:r>
+      <w:commentRangeStart w:id="4"/>
       <w:r>
         <w:t xml:space="preserve">generalized </w:t>
       </w:r>
@@ -474,6 +510,13 @@
       </w:r>
       <w:r>
         <w:t>s (w/ mixed effects?)</w:t>
+      </w:r>
+      <w:commentRangeEnd w:id="4"/>
+      <w:r>
+        <w:rPr>
+          <w:rStyle w:val="CommentReference"/>
+        </w:rPr>
+        <w:commentReference w:id="4"/>
       </w:r>
       <w:r>
         <w:br/>
@@ -498,7 +541,10 @@
         <w:t>that will look like this [sketch one or more figures below that you could imagine being part of the final paper]</w:t>
       </w:r>
     </w:p>
-    <w:p/>
+    <w:p>
+      <w:bookmarkStart w:id="5" w:name="_GoBack"/>
+      <w:bookmarkEnd w:id="5"/>
+    </w:p>
     <w:p/>
     <w:p>
       <w:r>
@@ -509,7 +555,7 @@
         <mc:AlternateContent>
           <mc:Choice Requires="wpg">
             <w:drawing>
-              <wp:anchor distT="0" distB="0" distL="114300" distR="114300" simplePos="0" relativeHeight="251805184" behindDoc="0" locked="0" layoutInCell="1" allowOverlap="1">
+              <wp:anchor distT="0" distB="0" distL="114300" distR="114300" simplePos="0" relativeHeight="251805184" behindDoc="0" locked="0" layoutInCell="1" allowOverlap="1" wp14:anchorId="11888787" wp14:editId="3DC3FEFD">
                 <wp:simplePos x="0" y="0"/>
                 <wp:positionH relativeFrom="column">
                   <wp:posOffset>-332740</wp:posOffset>
@@ -1154,11 +1200,9 @@
                         <wps:txbx>
                           <w:txbxContent>
                             <w:p>
-                              <w:proofErr w:type="gramStart"/>
                               <w:r>
                                 <w:t>islands</w:t>
                               </w:r>
-                              <w:proofErr w:type="gramEnd"/>
                             </w:p>
                           </w:txbxContent>
                         </wps:txbx>
@@ -1194,11 +1238,9 @@
                         <wps:txbx>
                           <w:txbxContent>
                             <w:p>
-                              <w:proofErr w:type="gramStart"/>
                               <w:r>
                                 <w:t>islands</w:t>
                               </w:r>
-                              <w:proofErr w:type="gramEnd"/>
                             </w:p>
                           </w:txbxContent>
                         </wps:txbx>
@@ -1238,12 +1280,10 @@
                                 <w:t>Predation rate (</w:t>
                               </w:r>
                               <w:proofErr w:type="spellStart"/>
-                              <w:proofErr w:type="gramStart"/>
                               <w:r>
                                 <w:t>tbd</w:t>
                               </w:r>
                               <w:proofErr w:type="spellEnd"/>
-                              <w:proofErr w:type="gramEnd"/>
                               <w:r>
                                 <w:t xml:space="preserve"> units)</w:t>
                               </w:r>
@@ -1688,7 +1728,7 @@
         <mc:AlternateContent>
           <mc:Choice Requires="wps">
             <w:drawing>
-              <wp:anchor distT="0" distB="0" distL="114300" distR="114300" simplePos="0" relativeHeight="251668480" behindDoc="0" locked="0" layoutInCell="1" allowOverlap="1" wp14:anchorId="1B4ED775" wp14:editId="3AAC5F13">
+              <wp:anchor distT="0" distB="0" distL="114300" distR="114300" simplePos="0" relativeHeight="251668480" behindDoc="0" locked="0" layoutInCell="1" allowOverlap="1" wp14:anchorId="231A0B8D" wp14:editId="3939D952">
                 <wp:simplePos x="0" y="0"/>
                 <wp:positionH relativeFrom="column">
                   <wp:posOffset>386080</wp:posOffset>
@@ -1755,7 +1795,7 @@
         <mc:AlternateContent>
           <mc:Choice Requires="wps">
             <w:drawing>
-              <wp:anchor distT="0" distB="0" distL="114300" distR="114300" simplePos="0" relativeHeight="251607040" behindDoc="0" locked="0" layoutInCell="1" allowOverlap="1" wp14:anchorId="4B864288" wp14:editId="78B33791">
+              <wp:anchor distT="0" distB="0" distL="114300" distR="114300" simplePos="0" relativeHeight="251607040" behindDoc="0" locked="0" layoutInCell="1" allowOverlap="1" wp14:anchorId="7B52E1FF" wp14:editId="35B4F138">
                 <wp:simplePos x="0" y="0"/>
                 <wp:positionH relativeFrom="column">
                   <wp:posOffset>934720</wp:posOffset>
@@ -1825,7 +1865,7 @@
         <mc:AlternateContent>
           <mc:Choice Requires="wps">
             <w:drawing>
-              <wp:anchor distT="0" distB="0" distL="114300" distR="114300" simplePos="0" relativeHeight="251729920" behindDoc="0" locked="0" layoutInCell="1" allowOverlap="1" wp14:anchorId="37DA8450" wp14:editId="5512C116">
+              <wp:anchor distT="0" distB="0" distL="114300" distR="114300" simplePos="0" relativeHeight="251729920" behindDoc="0" locked="0" layoutInCell="1" allowOverlap="1" wp14:anchorId="7996B54D" wp14:editId="25B64183">
                 <wp:simplePos x="0" y="0"/>
                 <wp:positionH relativeFrom="column">
                   <wp:posOffset>1087120</wp:posOffset>
@@ -1895,7 +1935,7 @@
         <mc:AlternateContent>
           <mc:Choice Requires="wps">
             <w:drawing>
-              <wp:anchor distT="0" distB="0" distL="114300" distR="114300" simplePos="0" relativeHeight="251699200" behindDoc="0" locked="0" layoutInCell="1" allowOverlap="1" wp14:anchorId="4FA27705" wp14:editId="26BCE644">
+              <wp:anchor distT="0" distB="0" distL="114300" distR="114300" simplePos="0" relativeHeight="251699200" behindDoc="0" locked="0" layoutInCell="1" allowOverlap="1" wp14:anchorId="5BFBFFDA" wp14:editId="6D93300D">
                 <wp:simplePos x="0" y="0"/>
                 <wp:positionH relativeFrom="column">
                   <wp:posOffset>1460500</wp:posOffset>
@@ -1965,7 +2005,7 @@
         <mc:AlternateContent>
           <mc:Choice Requires="wps">
             <w:drawing>
-              <wp:anchor distT="0" distB="0" distL="114300" distR="114300" simplePos="0" relativeHeight="251760640" behindDoc="0" locked="0" layoutInCell="1" allowOverlap="1" wp14:anchorId="1899499E" wp14:editId="4BA9E427">
+              <wp:anchor distT="0" distB="0" distL="114300" distR="114300" simplePos="0" relativeHeight="251760640" behindDoc="0" locked="0" layoutInCell="1" allowOverlap="1" wp14:anchorId="42A7451B" wp14:editId="2612E351">
                 <wp:simplePos x="0" y="0"/>
                 <wp:positionH relativeFrom="column">
                   <wp:posOffset>1612900</wp:posOffset>
@@ -2035,7 +2075,7 @@
         <mc:AlternateContent>
           <mc:Choice Requires="wps">
             <w:drawing>
-              <wp:anchor distT="0" distB="0" distL="114300" distR="114300" simplePos="0" relativeHeight="251545600" behindDoc="0" locked="0" layoutInCell="1" allowOverlap="1" wp14:anchorId="7358715C" wp14:editId="2301D6C7">
+              <wp:anchor distT="0" distB="0" distL="114300" distR="114300" simplePos="0" relativeHeight="251545600" behindDoc="0" locked="0" layoutInCell="1" allowOverlap="1" wp14:anchorId="3DA77158" wp14:editId="5BB40B6B">
                 <wp:simplePos x="0" y="0"/>
                 <wp:positionH relativeFrom="column">
                   <wp:posOffset>4874260</wp:posOffset>
@@ -2105,7 +2145,7 @@
         <mc:AlternateContent>
           <mc:Choice Requires="wps">
             <w:drawing>
-              <wp:anchor distT="0" distB="0" distL="114300" distR="114300" simplePos="0" relativeHeight="251826176" behindDoc="0" locked="0" layoutInCell="1" allowOverlap="1" wp14:anchorId="46566F22" wp14:editId="7CF237ED">
+              <wp:anchor distT="0" distB="0" distL="114300" distR="114300" simplePos="0" relativeHeight="251826176" behindDoc="0" locked="0" layoutInCell="1" allowOverlap="1" wp14:anchorId="2526E888" wp14:editId="60B36905">
                 <wp:simplePos x="0" y="0"/>
                 <wp:positionH relativeFrom="column">
                   <wp:posOffset>4363720</wp:posOffset>
@@ -2175,7 +2215,7 @@
         <mc:AlternateContent>
           <mc:Choice Requires="wps">
             <w:drawing>
-              <wp:anchor distT="0" distB="0" distL="114300" distR="114300" simplePos="0" relativeHeight="251791360" behindDoc="0" locked="0" layoutInCell="1" allowOverlap="1" wp14:anchorId="1A1EA109" wp14:editId="2414A04D">
+              <wp:anchor distT="0" distB="0" distL="114300" distR="114300" simplePos="0" relativeHeight="251791360" behindDoc="0" locked="0" layoutInCell="1" allowOverlap="1" wp14:anchorId="5DD0C6D2" wp14:editId="2D68569C">
                 <wp:simplePos x="0" y="0"/>
                 <wp:positionH relativeFrom="column">
                   <wp:posOffset>3815080</wp:posOffset>
@@ -2242,7 +2282,7 @@
         <mc:AlternateContent>
           <mc:Choice Requires="wps">
             <w:drawing>
-              <wp:anchor distT="0" distB="0" distL="114300" distR="114300" simplePos="0" relativeHeight="251637760" behindDoc="0" locked="0" layoutInCell="1" allowOverlap="1" wp14:anchorId="26FC6184" wp14:editId="3B35CDA2">
+              <wp:anchor distT="0" distB="0" distL="114300" distR="114300" simplePos="0" relativeHeight="251637760" behindDoc="0" locked="0" layoutInCell="1" allowOverlap="1" wp14:anchorId="16CF5CDD" wp14:editId="2C2A5AFC">
                 <wp:simplePos x="0" y="0"/>
                 <wp:positionH relativeFrom="column">
                   <wp:posOffset>553720</wp:posOffset>
@@ -2309,7 +2349,7 @@
         <mc:AlternateContent>
           <mc:Choice Requires="wps">
             <w:drawing>
-              <wp:anchor distT="0" distB="0" distL="114300" distR="114300" simplePos="0" relativeHeight="251576320" behindDoc="0" locked="0" layoutInCell="1" allowOverlap="1" wp14:anchorId="7891DC67" wp14:editId="0EC1418C">
+              <wp:anchor distT="0" distB="0" distL="114300" distR="114300" simplePos="0" relativeHeight="251576320" behindDoc="0" locked="0" layoutInCell="1" allowOverlap="1" wp14:anchorId="6FF14112" wp14:editId="155A5357">
                 <wp:simplePos x="0" y="0"/>
                 <wp:positionH relativeFrom="column">
                   <wp:posOffset>4721860</wp:posOffset>
@@ -2381,7 +2421,7 @@
         <mc:AlternateContent>
           <mc:Choice Requires="wps">
             <w:drawing>
-              <wp:anchor distT="0" distB="0" distL="114300" distR="114300" simplePos="0" relativeHeight="251795456" behindDoc="0" locked="0" layoutInCell="1" allowOverlap="1" wp14:anchorId="5630BAAC" wp14:editId="26762E6E">
+              <wp:anchor distT="0" distB="0" distL="114300" distR="114300" simplePos="0" relativeHeight="251795456" behindDoc="0" locked="0" layoutInCell="1" allowOverlap="1" wp14:anchorId="453BF790" wp14:editId="289529AE">
                 <wp:simplePos x="0" y="0"/>
                 <wp:positionH relativeFrom="column">
                   <wp:posOffset>4196080</wp:posOffset>
@@ -2453,7 +2493,7 @@
         <mc:AlternateContent>
           <mc:Choice Requires="wps">
             <w:drawing>
-              <wp:anchor distT="0" distB="0" distL="114300" distR="114300" simplePos="0" relativeHeight="251793408" behindDoc="0" locked="0" layoutInCell="1" allowOverlap="1" wp14:anchorId="1EDFF28D" wp14:editId="1068D4BB">
+              <wp:anchor distT="0" distB="0" distL="114300" distR="114300" simplePos="0" relativeHeight="251793408" behindDoc="0" locked="0" layoutInCell="1" allowOverlap="1" wp14:anchorId="7D6CADEE" wp14:editId="4D598CBB">
                 <wp:simplePos x="0" y="0"/>
                 <wp:positionH relativeFrom="column">
                   <wp:posOffset>3647440</wp:posOffset>
@@ -2533,11 +2573,9 @@
       <w:r>
         <w:t>Orange – disturbed sites, blue – native sites</w:t>
       </w:r>
-      <w:bookmarkStart w:id="0" w:name="_GoBack"/>
-      <w:bookmarkEnd w:id="0"/>
     </w:p>
     <w:sectPr>
-      <w:headerReference w:type="default" r:id="rId7"/>
+      <w:headerReference w:type="default" r:id="rId9"/>
       <w:pgSz w:w="12240" w:h="15840"/>
       <w:pgMar w:top="1440" w:right="1800" w:bottom="1440" w:left="1800" w:header="720" w:footer="720" w:gutter="0"/>
       <w:cols w:space="720"/>
@@ -2547,8 +2585,103 @@
 </w:document>
 </file>
 
+<file path=word/comments.xml><?xml version="1.0" encoding="utf-8"?>
+<w:comments xmlns:wpc="http://schemas.microsoft.com/office/word/2010/wordprocessingCanvas" xmlns:mo="http://schemas.microsoft.com/office/mac/office/2008/main" xmlns:mc="http://schemas.openxmlformats.org/markup-compatibility/2006" xmlns:mv="urn:schemas-microsoft-com:mac:vml" xmlns:o="urn:schemas-microsoft-com:office:office" xmlns:r="http://schemas.openxmlformats.org/officeDocument/2006/relationships" xmlns:m="http://schemas.openxmlformats.org/officeDocument/2006/math" xmlns:v="urn:schemas-microsoft-com:vml" xmlns:wp14="http://schemas.microsoft.com/office/word/2010/wordprocessingDrawing" xmlns:wp="http://schemas.openxmlformats.org/drawingml/2006/wordprocessingDrawing" xmlns:w10="urn:schemas-microsoft-com:office:word" xmlns:w="http://schemas.openxmlformats.org/wordprocessingml/2006/main" xmlns:w14="http://schemas.microsoft.com/office/word/2010/wordml" xmlns:w15="http://schemas.microsoft.com/office/word/2012/wordml" xmlns:wpg="http://schemas.microsoft.com/office/word/2010/wordprocessingGroup" xmlns:wpi="http://schemas.microsoft.com/office/word/2010/wordprocessingInk" xmlns:wne="http://schemas.microsoft.com/office/word/2006/wordml" xmlns:wps="http://schemas.microsoft.com/office/word/2010/wordprocessingShape" mc:Ignorable="w14 w15 wp14">
+  <w:comment w:id="0" w:author="Rogers, Haldre S [EEOBS]" w:date="2016-10-18T13:50:00Z" w:initials="RHS[">
+    <w:p>
+      <w:pPr>
+        <w:pStyle w:val="CommentText"/>
+      </w:pPr>
+      <w:r>
+        <w:rPr>
+          <w:rStyle w:val="CommentReference"/>
+        </w:rPr>
+        <w:annotationRef/>
+      </w:r>
+      <w:r>
+        <w:t>I think we can aim a little higher!</w:t>
+      </w:r>
+    </w:p>
+  </w:comment>
+  <w:comment w:id="1" w:author="Rogers, Haldre S [EEOBS]" w:date="2016-10-18T13:50:00Z" w:initials="RHS[">
+    <w:p>
+      <w:pPr>
+        <w:pStyle w:val="CommentText"/>
+      </w:pPr>
+      <w:r>
+        <w:rPr>
+          <w:rStyle w:val="CommentReference"/>
+        </w:rPr>
+        <w:annotationRef/>
+      </w:r>
+      <w:r>
+        <w:t xml:space="preserve">Consider this without mentioning Guam… what is the big knowledge gap in terms of top-down control of Lepidoptera? </w:t>
+      </w:r>
+    </w:p>
+  </w:comment>
+  <w:comment w:id="2" w:author="Rogers, Haldre S [EEOBS]" w:date="2016-10-18T13:57:00Z" w:initials="RHS[">
+    <w:p>
+      <w:pPr>
+        <w:pStyle w:val="CommentText"/>
+      </w:pPr>
+      <w:r>
+        <w:rPr>
+          <w:rStyle w:val="CommentReference"/>
+        </w:rPr>
+        <w:annotationRef/>
+      </w:r>
+      <w:r>
+        <w:t xml:space="preserve">Agreed – both might be interesting. And really, both would help predict butterfly counts. Which error distributions would you use for each response? </w:t>
+      </w:r>
+    </w:p>
+  </w:comment>
+  <w:comment w:id="3" w:author="Rogers, Haldre S [EEOBS]" w:date="2016-10-18T13:58:00Z" w:initials="RHS[">
+    <w:p>
+      <w:pPr>
+        <w:pStyle w:val="CommentText"/>
+      </w:pPr>
+      <w:r>
+        <w:rPr>
+          <w:rStyle w:val="CommentReference"/>
+        </w:rPr>
+        <w:annotationRef/>
+      </w:r>
+      <w:r>
+        <w:t xml:space="preserve">Random or fixed effects? </w:t>
+      </w:r>
+    </w:p>
+  </w:comment>
+  <w:comment w:id="4" w:author="Rogers, Haldre S [EEOBS]" w:date="2016-10-18T13:58:00Z" w:initials="RHS[">
+    <w:p>
+      <w:pPr>
+        <w:pStyle w:val="CommentText"/>
+      </w:pPr>
+      <w:r>
+        <w:rPr>
+          <w:rStyle w:val="CommentReference"/>
+        </w:rPr>
+        <w:annotationRef/>
+      </w:r>
+      <w:r>
+        <w:t xml:space="preserve">Probably so… although not sure we have enough reps for random effects. </w:t>
+      </w:r>
+    </w:p>
+  </w:comment>
+</w:comments>
+</file>
+
+<file path=word/commentsExtended.xml><?xml version="1.0" encoding="utf-8"?>
+<w15:commentsEx xmlns:wpc="http://schemas.microsoft.com/office/word/2010/wordprocessingCanvas" xmlns:mo="http://schemas.microsoft.com/office/mac/office/2008/main" xmlns:mc="http://schemas.openxmlformats.org/markup-compatibility/2006" xmlns:mv="urn:schemas-microsoft-com:mac:vml" xmlns:o="urn:schemas-microsoft-com:office:office" xmlns:r="http://schemas.openxmlformats.org/officeDocument/2006/relationships" xmlns:m="http://schemas.openxmlformats.org/officeDocument/2006/math" xmlns:v="urn:schemas-microsoft-com:vml" xmlns:wp14="http://schemas.microsoft.com/office/word/2010/wordprocessingDrawing" xmlns:wp="http://schemas.openxmlformats.org/drawingml/2006/wordprocessingDrawing" xmlns:w10="urn:schemas-microsoft-com:office:word" xmlns:w="http://schemas.openxmlformats.org/wordprocessingml/2006/main" xmlns:w14="http://schemas.microsoft.com/office/word/2010/wordml" xmlns:w15="http://schemas.microsoft.com/office/word/2012/wordml" xmlns:wpg="http://schemas.microsoft.com/office/word/2010/wordprocessingGroup" xmlns:wpi="http://schemas.microsoft.com/office/word/2010/wordprocessingInk" xmlns:wne="http://schemas.microsoft.com/office/word/2006/wordml" xmlns:wps="http://schemas.microsoft.com/office/word/2010/wordprocessingShape" mc:Ignorable="w14 w15 wp14">
+  <w15:commentEx w15:paraId="074476F2" w15:done="0"/>
+  <w15:commentEx w15:paraId="6893DAC8" w15:done="0"/>
+  <w15:commentEx w15:paraId="0B3D25B1" w15:done="0"/>
+  <w15:commentEx w15:paraId="43DBB484" w15:done="0"/>
+  <w15:commentEx w15:paraId="5EA91527" w15:done="0"/>
+</w15:commentsEx>
+</file>
+
 <file path=word/endnotes.xml><?xml version="1.0" encoding="utf-8"?>
-<w:endnotes xmlns:wpc="http://schemas.microsoft.com/office/word/2010/wordprocessingCanvas" xmlns:mc="http://schemas.openxmlformats.org/markup-compatibility/2006" xmlns:o="urn:schemas-microsoft-com:office:office" xmlns:r="http://schemas.openxmlformats.org/officeDocument/2006/relationships" xmlns:m="http://schemas.openxmlformats.org/officeDocument/2006/math" xmlns:v="urn:schemas-microsoft-com:vml" xmlns:wp14="http://schemas.microsoft.com/office/word/2010/wordprocessingDrawing" xmlns:wp="http://schemas.openxmlformats.org/drawingml/2006/wordprocessingDrawing" xmlns:w10="urn:schemas-microsoft-com:office:word" xmlns:w="http://schemas.openxmlformats.org/wordprocessingml/2006/main" xmlns:w14="http://schemas.microsoft.com/office/word/2010/wordml" xmlns:w15="http://schemas.microsoft.com/office/word/2012/wordml" xmlns:wpg="http://schemas.microsoft.com/office/word/2010/wordprocessingGroup" xmlns:wpi="http://schemas.microsoft.com/office/word/2010/wordprocessingInk" xmlns:wne="http://schemas.microsoft.com/office/word/2006/wordml" xmlns:wps="http://schemas.microsoft.com/office/word/2010/wordprocessingShape" mc:Ignorable="w14 w15 wp14">
+<w:endnotes xmlns:wpc="http://schemas.microsoft.com/office/word/2010/wordprocessingCanvas" xmlns:mo="http://schemas.microsoft.com/office/mac/office/2008/main" xmlns:mc="http://schemas.openxmlformats.org/markup-compatibility/2006" xmlns:mv="urn:schemas-microsoft-com:mac:vml" xmlns:o="urn:schemas-microsoft-com:office:office" xmlns:r="http://schemas.openxmlformats.org/officeDocument/2006/relationships" xmlns:m="http://schemas.openxmlformats.org/officeDocument/2006/math" xmlns:v="urn:schemas-microsoft-com:vml" xmlns:wp14="http://schemas.microsoft.com/office/word/2010/wordprocessingDrawing" xmlns:wp="http://schemas.openxmlformats.org/drawingml/2006/wordprocessingDrawing" xmlns:w10="urn:schemas-microsoft-com:office:word" xmlns:w="http://schemas.openxmlformats.org/wordprocessingml/2006/main" xmlns:w14="http://schemas.microsoft.com/office/word/2010/wordml" xmlns:w15="http://schemas.microsoft.com/office/word/2012/wordml" xmlns:wpg="http://schemas.microsoft.com/office/word/2010/wordprocessingGroup" xmlns:wpi="http://schemas.microsoft.com/office/word/2010/wordprocessingInk" xmlns:wne="http://schemas.microsoft.com/office/word/2006/wordml" xmlns:wps="http://schemas.microsoft.com/office/word/2010/wordprocessingShape" mc:Ignorable="w14 w15 wp14">
   <w:endnote w:type="separator" w:id="-1">
     <w:p>
       <w:r>
@@ -2567,7 +2700,7 @@
 </file>
 
 <file path=word/footnotes.xml><?xml version="1.0" encoding="utf-8"?>
-<w:footnotes xmlns:wpc="http://schemas.microsoft.com/office/word/2010/wordprocessingCanvas" xmlns:mc="http://schemas.openxmlformats.org/markup-compatibility/2006" xmlns:o="urn:schemas-microsoft-com:office:office" xmlns:r="http://schemas.openxmlformats.org/officeDocument/2006/relationships" xmlns:m="http://schemas.openxmlformats.org/officeDocument/2006/math" xmlns:v="urn:schemas-microsoft-com:vml" xmlns:wp14="http://schemas.microsoft.com/office/word/2010/wordprocessingDrawing" xmlns:wp="http://schemas.openxmlformats.org/drawingml/2006/wordprocessingDrawing" xmlns:w10="urn:schemas-microsoft-com:office:word" xmlns:w="http://schemas.openxmlformats.org/wordprocessingml/2006/main" xmlns:w14="http://schemas.microsoft.com/office/word/2010/wordml" xmlns:w15="http://schemas.microsoft.com/office/word/2012/wordml" xmlns:wpg="http://schemas.microsoft.com/office/word/2010/wordprocessingGroup" xmlns:wpi="http://schemas.microsoft.com/office/word/2010/wordprocessingInk" xmlns:wne="http://schemas.microsoft.com/office/word/2006/wordml" xmlns:wps="http://schemas.microsoft.com/office/word/2010/wordprocessingShape" mc:Ignorable="w14 w15 wp14">
+<w:footnotes xmlns:wpc="http://schemas.microsoft.com/office/word/2010/wordprocessingCanvas" xmlns:mo="http://schemas.microsoft.com/office/mac/office/2008/main" xmlns:mc="http://schemas.openxmlformats.org/markup-compatibility/2006" xmlns:mv="urn:schemas-microsoft-com:mac:vml" xmlns:o="urn:schemas-microsoft-com:office:office" xmlns:r="http://schemas.openxmlformats.org/officeDocument/2006/relationships" xmlns:m="http://schemas.openxmlformats.org/officeDocument/2006/math" xmlns:v="urn:schemas-microsoft-com:vml" xmlns:wp14="http://schemas.microsoft.com/office/word/2010/wordprocessingDrawing" xmlns:wp="http://schemas.openxmlformats.org/drawingml/2006/wordprocessingDrawing" xmlns:w10="urn:schemas-microsoft-com:office:word" xmlns:w="http://schemas.openxmlformats.org/wordprocessingml/2006/main" xmlns:w14="http://schemas.microsoft.com/office/word/2010/wordml" xmlns:w15="http://schemas.microsoft.com/office/word/2012/wordml" xmlns:wpg="http://schemas.microsoft.com/office/word/2010/wordprocessingGroup" xmlns:wpi="http://schemas.microsoft.com/office/word/2010/wordprocessingInk" xmlns:wne="http://schemas.microsoft.com/office/word/2006/wordml" xmlns:wps="http://schemas.microsoft.com/office/word/2010/wordprocessingShape" mc:Ignorable="w14 w15 wp14">
   <w:footnote w:type="separator" w:id="-1">
     <w:p>
       <w:r>
@@ -2586,7 +2719,7 @@
 </file>
 
 <file path=word/header1.xml><?xml version="1.0" encoding="utf-8"?>
-<w:hdr xmlns:wpc="http://schemas.microsoft.com/office/word/2010/wordprocessingCanvas" xmlns:mc="http://schemas.openxmlformats.org/markup-compatibility/2006" xmlns:o="urn:schemas-microsoft-com:office:office" xmlns:r="http://schemas.openxmlformats.org/officeDocument/2006/relationships" xmlns:m="http://schemas.openxmlformats.org/officeDocument/2006/math" xmlns:v="urn:schemas-microsoft-com:vml" xmlns:wp14="http://schemas.microsoft.com/office/word/2010/wordprocessingDrawing" xmlns:wp="http://schemas.openxmlformats.org/drawingml/2006/wordprocessingDrawing" xmlns:w10="urn:schemas-microsoft-com:office:word" xmlns:w="http://schemas.openxmlformats.org/wordprocessingml/2006/main" xmlns:w14="http://schemas.microsoft.com/office/word/2010/wordml" xmlns:w15="http://schemas.microsoft.com/office/word/2012/wordml" xmlns:wpg="http://schemas.microsoft.com/office/word/2010/wordprocessingGroup" xmlns:wpi="http://schemas.microsoft.com/office/word/2010/wordprocessingInk" xmlns:wne="http://schemas.microsoft.com/office/word/2006/wordml" xmlns:wps="http://schemas.microsoft.com/office/word/2010/wordprocessingShape" mc:Ignorable="w14 w15 wp14">
+<w:hdr xmlns:wpc="http://schemas.microsoft.com/office/word/2010/wordprocessingCanvas" xmlns:mo="http://schemas.microsoft.com/office/mac/office/2008/main" xmlns:mc="http://schemas.openxmlformats.org/markup-compatibility/2006" xmlns:mv="urn:schemas-microsoft-com:mac:vml" xmlns:o="urn:schemas-microsoft-com:office:office" xmlns:r="http://schemas.openxmlformats.org/officeDocument/2006/relationships" xmlns:m="http://schemas.openxmlformats.org/officeDocument/2006/math" xmlns:v="urn:schemas-microsoft-com:vml" xmlns:wp14="http://schemas.microsoft.com/office/word/2010/wordprocessingDrawing" xmlns:wp="http://schemas.openxmlformats.org/drawingml/2006/wordprocessingDrawing" xmlns:w10="urn:schemas-microsoft-com:office:word" xmlns:w="http://schemas.openxmlformats.org/wordprocessingml/2006/main" xmlns:w14="http://schemas.microsoft.com/office/word/2010/wordml" xmlns:w15="http://schemas.microsoft.com/office/word/2012/wordml" xmlns:wpg="http://schemas.microsoft.com/office/word/2010/wordprocessingGroup" xmlns:wpi="http://schemas.microsoft.com/office/word/2010/wordprocessingInk" xmlns:wne="http://schemas.microsoft.com/office/word/2006/wordml" xmlns:wps="http://schemas.microsoft.com/office/word/2010/wordprocessingShape" mc:Ignorable="w14 w15 wp14">
   <w:p>
     <w:pPr>
       <w:pStyle w:val="Header"/>
@@ -2606,8 +2739,8 @@
 </file>
 
 <file path=word/numbering.xml><?xml version="1.0" encoding="utf-8"?>
-<w:numbering xmlns:wpc="http://schemas.microsoft.com/office/word/2010/wordprocessingCanvas" xmlns:mc="http://schemas.openxmlformats.org/markup-compatibility/2006" xmlns:o="urn:schemas-microsoft-com:office:office" xmlns:r="http://schemas.openxmlformats.org/officeDocument/2006/relationships" xmlns:m="http://schemas.openxmlformats.org/officeDocument/2006/math" xmlns:v="urn:schemas-microsoft-com:vml" xmlns:wp14="http://schemas.microsoft.com/office/word/2010/wordprocessingDrawing" xmlns:wp="http://schemas.openxmlformats.org/drawingml/2006/wordprocessingDrawing" xmlns:w10="urn:schemas-microsoft-com:office:word" xmlns:w="http://schemas.openxmlformats.org/wordprocessingml/2006/main" xmlns:w14="http://schemas.microsoft.com/office/word/2010/wordml" xmlns:w15="http://schemas.microsoft.com/office/word/2012/wordml" xmlns:wpg="http://schemas.microsoft.com/office/word/2010/wordprocessingGroup" xmlns:wpi="http://schemas.microsoft.com/office/word/2010/wordprocessingInk" xmlns:wne="http://schemas.microsoft.com/office/word/2006/wordml" xmlns:wps="http://schemas.microsoft.com/office/word/2010/wordprocessingShape" mc:Ignorable="w14 w15 wp14">
-  <w:abstractNum w:abstractNumId="0" w15:restartNumberingAfterBreak="0">
+<w:numbering xmlns:wpc="http://schemas.microsoft.com/office/word/2010/wordprocessingCanvas" xmlns:mo="http://schemas.microsoft.com/office/mac/office/2008/main" xmlns:mc="http://schemas.openxmlformats.org/markup-compatibility/2006" xmlns:mv="urn:schemas-microsoft-com:mac:vml" xmlns:o="urn:schemas-microsoft-com:office:office" xmlns:r="http://schemas.openxmlformats.org/officeDocument/2006/relationships" xmlns:m="http://schemas.openxmlformats.org/officeDocument/2006/math" xmlns:v="urn:schemas-microsoft-com:vml" xmlns:wp14="http://schemas.microsoft.com/office/word/2010/wordprocessingDrawing" xmlns:wp="http://schemas.openxmlformats.org/drawingml/2006/wordprocessingDrawing" xmlns:w10="urn:schemas-microsoft-com:office:word" xmlns:w="http://schemas.openxmlformats.org/wordprocessingml/2006/main" xmlns:w14="http://schemas.microsoft.com/office/word/2010/wordml" xmlns:w15="http://schemas.microsoft.com/office/word/2012/wordml" xmlns:wpg="http://schemas.microsoft.com/office/word/2010/wordprocessingGroup" xmlns:wpi="http://schemas.microsoft.com/office/word/2010/wordprocessingInk" xmlns:wne="http://schemas.microsoft.com/office/word/2006/wordml" xmlns:wps="http://schemas.microsoft.com/office/word/2010/wordprocessingShape" mc:Ignorable="w14 w15 wp14">
+  <w:abstractNum w:abstractNumId="0">
     <w:nsid w:val="45EB7D9B"/>
     <w:multiLevelType w:val="hybridMultilevel"/>
     <w:tmpl w:val="DE805C6C"/>
@@ -2693,7 +2826,7 @@
       </w:pPr>
     </w:lvl>
   </w:abstractNum>
-  <w:abstractNum w:abstractNumId="1" w15:restartNumberingAfterBreak="0">
+  <w:abstractNum w:abstractNumId="1">
     <w:nsid w:val="535D68C4"/>
     <w:multiLevelType w:val="hybridMultilevel"/>
     <w:tmpl w:val="A82E8892"/>
@@ -2789,6 +2922,14 @@
     <w:abstractNumId w:val="1"/>
   </w:num>
 </w:numbering>
+</file>
+
+<file path=word/people.xml><?xml version="1.0" encoding="utf-8"?>
+<w15:people xmlns:wpc="http://schemas.microsoft.com/office/word/2010/wordprocessingCanvas" xmlns:mo="http://schemas.microsoft.com/office/mac/office/2008/main" xmlns:mc="http://schemas.openxmlformats.org/markup-compatibility/2006" xmlns:mv="urn:schemas-microsoft-com:mac:vml" xmlns:o="urn:schemas-microsoft-com:office:office" xmlns:r="http://schemas.openxmlformats.org/officeDocument/2006/relationships" xmlns:m="http://schemas.openxmlformats.org/officeDocument/2006/math" xmlns:v="urn:schemas-microsoft-com:vml" xmlns:wp14="http://schemas.microsoft.com/office/word/2010/wordprocessingDrawing" xmlns:wp="http://schemas.openxmlformats.org/drawingml/2006/wordprocessingDrawing" xmlns:w10="urn:schemas-microsoft-com:office:word" xmlns:w="http://schemas.openxmlformats.org/wordprocessingml/2006/main" xmlns:w14="http://schemas.microsoft.com/office/word/2010/wordml" xmlns:w15="http://schemas.microsoft.com/office/word/2012/wordml" xmlns:wpg="http://schemas.microsoft.com/office/word/2010/wordprocessingGroup" xmlns:wpi="http://schemas.microsoft.com/office/word/2010/wordprocessingInk" xmlns:wne="http://schemas.microsoft.com/office/word/2006/wordml" xmlns:wps="http://schemas.microsoft.com/office/word/2010/wordprocessingShape" mc:Ignorable="w14 w15 wp14">
+  <w15:person w15:author="Rogers, Haldre S [EEOBS]">
+    <w15:presenceInfo w15:providerId="None" w15:userId="Rogers, Haldre S [EEOBS]"/>
+  </w15:person>
+</w15:people>
 </file>
 
 <file path=word/styles.xml><?xml version="1.0" encoding="utf-8"?>
@@ -2804,7 +2945,7 @@
     </w:rPrDefault>
     <w:pPrDefault/>
   </w:docDefaults>
-  <w:latentStyles w:defLockedState="0" w:defUIPriority="99" w:defSemiHidden="0" w:defUnhideWhenUsed="0" w:defQFormat="0" w:count="371">
+  <w:latentStyles w:defLockedState="0" w:defUIPriority="99" w:defSemiHidden="0" w:defUnhideWhenUsed="0" w:defQFormat="0" w:count="380">
     <w:lsdException w:name="Normal" w:uiPriority="0" w:qFormat="1"/>
     <w:lsdException w:name="heading 1" w:uiPriority="9" w:qFormat="1"/>
     <w:lsdException w:name="heading 2" w:semiHidden="1" w:uiPriority="9" w:unhideWhenUsed="1" w:qFormat="1"/>
@@ -3264,6 +3405,94 @@
       <w:szCs w:val="22"/>
     </w:rPr>
   </w:style>
+  <w:style w:type="character" w:styleId="CommentReference">
+    <w:name w:val="annotation reference"/>
+    <w:basedOn w:val="DefaultParagraphFont"/>
+    <w:uiPriority w:val="99"/>
+    <w:semiHidden/>
+    <w:unhideWhenUsed/>
+    <w:rsid w:val="00ED7CE4"/>
+    <w:rPr>
+      <w:sz w:val="18"/>
+      <w:szCs w:val="18"/>
+    </w:rPr>
+  </w:style>
+  <w:style w:type="paragraph" w:styleId="CommentText">
+    <w:name w:val="annotation text"/>
+    <w:basedOn w:val="Normal"/>
+    <w:link w:val="CommentTextChar"/>
+    <w:uiPriority w:val="99"/>
+    <w:semiHidden/>
+    <w:unhideWhenUsed/>
+    <w:rsid w:val="00ED7CE4"/>
+    <w:rPr>
+      <w:sz w:val="24"/>
+      <w:szCs w:val="24"/>
+    </w:rPr>
+  </w:style>
+  <w:style w:type="character" w:customStyle="1" w:styleId="CommentTextChar">
+    <w:name w:val="Comment Text Char"/>
+    <w:basedOn w:val="DefaultParagraphFont"/>
+    <w:link w:val="CommentText"/>
+    <w:uiPriority w:val="99"/>
+    <w:semiHidden/>
+    <w:rsid w:val="00ED7CE4"/>
+  </w:style>
+  <w:style w:type="paragraph" w:styleId="CommentSubject">
+    <w:name w:val="annotation subject"/>
+    <w:basedOn w:val="CommentText"/>
+    <w:next w:val="CommentText"/>
+    <w:link w:val="CommentSubjectChar"/>
+    <w:uiPriority w:val="99"/>
+    <w:semiHidden/>
+    <w:unhideWhenUsed/>
+    <w:rsid w:val="00ED7CE4"/>
+    <w:rPr>
+      <w:b/>
+      <w:bCs/>
+      <w:sz w:val="20"/>
+      <w:szCs w:val="20"/>
+    </w:rPr>
+  </w:style>
+  <w:style w:type="character" w:customStyle="1" w:styleId="CommentSubjectChar">
+    <w:name w:val="Comment Subject Char"/>
+    <w:basedOn w:val="CommentTextChar"/>
+    <w:link w:val="CommentSubject"/>
+    <w:uiPriority w:val="99"/>
+    <w:semiHidden/>
+    <w:rsid w:val="00ED7CE4"/>
+    <w:rPr>
+      <w:b/>
+      <w:bCs/>
+      <w:sz w:val="20"/>
+      <w:szCs w:val="20"/>
+    </w:rPr>
+  </w:style>
+  <w:style w:type="paragraph" w:styleId="BalloonText">
+    <w:name w:val="Balloon Text"/>
+    <w:basedOn w:val="Normal"/>
+    <w:link w:val="BalloonTextChar"/>
+    <w:uiPriority w:val="99"/>
+    <w:semiHidden/>
+    <w:unhideWhenUsed/>
+    <w:rsid w:val="00ED7CE4"/>
+    <w:rPr>
+      <w:sz w:val="18"/>
+      <w:szCs w:val="18"/>
+    </w:rPr>
+  </w:style>
+  <w:style w:type="character" w:customStyle="1" w:styleId="BalloonTextChar">
+    <w:name w:val="Balloon Text Char"/>
+    <w:basedOn w:val="DefaultParagraphFont"/>
+    <w:link w:val="BalloonText"/>
+    <w:uiPriority w:val="99"/>
+    <w:semiHidden/>
+    <w:rsid w:val="00ED7CE4"/>
+    <w:rPr>
+      <w:sz w:val="18"/>
+      <w:szCs w:val="18"/>
+    </w:rPr>
+  </w:style>
 </w:styles>
 </file>
 

</xml_diff>